<commit_message>
Fixed MapReduce exercise to include pairs --> fours idea
</commit_message>
<xml_diff>
--- a/FinalResources/R3MapReduce/TeachingNotes.docx
+++ b/FinalResources/R3MapReduce/TeachingNotes.docx
@@ -9,19 +9,20 @@
           <w:u w:val="single"/>
         </w:rPr>
       </w:pPr>
+      <w:proofErr w:type="spellStart"/>
       <w:r>
         <w:rPr>
           <w:u w:val="single"/>
         </w:rPr>
-        <w:t>MapReduce Education Resource</w:t>
-      </w:r>
-    </w:p>
-    <w:p>
-      <w:pPr>
+        <w:t>MapReduce</w:t>
+      </w:r>
+      <w:proofErr w:type="spellEnd"/>
+      <w:r>
         <w:rPr>
           <w:u w:val="single"/>
         </w:rPr>
-      </w:pPr>
+        <w:t xml:space="preserve"> Education Resource</w:t>
+      </w:r>
     </w:p>
     <w:p>
       <w:pPr>
@@ -29,10 +30,17 @@
           <w:u w:val="single"/>
         </w:rPr>
       </w:pPr>
-      <w:r>
+    </w:p>
+    <w:p>
+      <w:pPr>
         <w:rPr>
           <w:u w:val="single"/>
         </w:rPr>
+      </w:pPr>
+      <w:r>
+        <w:rPr>
+          <w:u w:val="single"/>
+        </w:rPr>
         <w:t>Overview</w:t>
       </w:r>
     </w:p>
@@ -41,7 +49,15 @@
         <w:ind w:left="720"/>
       </w:pPr>
       <w:r>
-        <w:t xml:space="preserve">This exercise aims to teach children about the MapReduce </w:t>
+        <w:t xml:space="preserve">This exercise aims to teach children about the </w:t>
+      </w:r>
+      <w:proofErr w:type="spellStart"/>
+      <w:r>
+        <w:t>MapReduce</w:t>
+      </w:r>
+      <w:proofErr w:type="spellEnd"/>
+      <w:r>
+        <w:t xml:space="preserve"> </w:t>
       </w:r>
       <w:r>
         <w:t>function</w:t>
@@ -53,7 +69,15 @@
         <w:t xml:space="preserve">is a part of the software library </w:t>
       </w:r>
       <w:r>
-        <w:t>Hadoop. The main idea of MapReduce is to decompose large tasks into smaller tasks that can be computed in parallel across multiple servers. It consists of a Map function which breaks the tasks down, and then a Reduce function which collects the output from Map and combines them back up into a data set.</w:t>
+        <w:t xml:space="preserve">Hadoop. The main idea of </w:t>
+      </w:r>
+      <w:proofErr w:type="spellStart"/>
+      <w:r>
+        <w:t>MapReduce</w:t>
+      </w:r>
+      <w:proofErr w:type="spellEnd"/>
+      <w:r>
+        <w:t xml:space="preserve"> is to decompose large tasks into smaller tasks that can be computed in parallel across multiple servers. It consists of a Map function which breaks the tasks down, and then a Reduce function which collects the output from Map and combines them back up into a data set.</w:t>
       </w:r>
     </w:p>
     <w:p>
@@ -104,8 +128,13 @@
       <w:pPr>
         <w:ind w:left="720"/>
       </w:pPr>
-      <w:r>
-        <w:t>MapReduce function that comes with Hadoop, idea of parallelism, using multiple cores, word counting</w:t>
+      <w:proofErr w:type="spellStart"/>
+      <w:r>
+        <w:t>MapReduce</w:t>
+      </w:r>
+      <w:proofErr w:type="spellEnd"/>
+      <w:r>
+        <w:t xml:space="preserve"> function that comes with Hadoop, idea of parallelism, using multiple cores, word counting</w:t>
       </w:r>
     </w:p>
     <w:p>
@@ -136,7 +165,15 @@
         <w:contextualSpacing/>
       </w:pPr>
       <w:r>
-        <w:t>Understand what the MapReduce function is used for</w:t>
+        <w:t xml:space="preserve">Understand what the </w:t>
+      </w:r>
+      <w:proofErr w:type="spellStart"/>
+      <w:r>
+        <w:t>MapReduce</w:t>
+      </w:r>
+      <w:proofErr w:type="spellEnd"/>
+      <w:r>
+        <w:t xml:space="preserve"> function is used for</w:t>
       </w:r>
     </w:p>
     <w:p>
@@ -149,7 +186,15 @@
         <w:contextualSpacing/>
       </w:pPr>
       <w:r>
-        <w:t>Remember what the MapReduce function is</w:t>
+        <w:t xml:space="preserve">Remember what the </w:t>
+      </w:r>
+      <w:proofErr w:type="spellStart"/>
+      <w:r>
+        <w:t>MapReduce</w:t>
+      </w:r>
+      <w:proofErr w:type="spellEnd"/>
+      <w:r>
+        <w:t xml:space="preserve"> function is</w:t>
       </w:r>
     </w:p>
     <w:p>
@@ -164,8 +209,13 @@
       <w:r>
         <w:t xml:space="preserve">Apply the knowledge of </w:t>
       </w:r>
-      <w:r>
-        <w:t>MapReduce to count a series of words from a story.</w:t>
+      <w:proofErr w:type="spellStart"/>
+      <w:r>
+        <w:t>MapReduce</w:t>
+      </w:r>
+      <w:proofErr w:type="spellEnd"/>
+      <w:r>
+        <w:t xml:space="preserve"> to count a series of words from a story.</w:t>
       </w:r>
     </w:p>
     <w:p>
@@ -178,7 +228,15 @@
         <w:contextualSpacing/>
       </w:pPr>
       <w:r>
-        <w:t>Understand how it maps (splits up) the tasks and reduces (collates) them back together through the use of a wordcount example</w:t>
+        <w:t xml:space="preserve">Understand how it maps (splits up) the tasks and reduces (collates) them back together through the use of a </w:t>
+      </w:r>
+      <w:proofErr w:type="spellStart"/>
+      <w:r>
+        <w:t>wordcount</w:t>
+      </w:r>
+      <w:proofErr w:type="spellEnd"/>
+      <w:r>
+        <w:t xml:space="preserve"> example</w:t>
       </w:r>
       <w:r>
         <w:t>.</w:t>
@@ -210,7 +268,15 @@
         <w:contextualSpacing/>
       </w:pPr>
       <w:r>
-        <w:t>Analyse the need for MapReduce in a computer system.</w:t>
+        <w:t xml:space="preserve">Analyse the need for </w:t>
+      </w:r>
+      <w:proofErr w:type="spellStart"/>
+      <w:r>
+        <w:t>MapReduce</w:t>
+      </w:r>
+      <w:proofErr w:type="spellEnd"/>
+      <w:r>
+        <w:t xml:space="preserve"> in a computer system.</w:t>
       </w:r>
     </w:p>
     <w:p/>
@@ -237,7 +303,15 @@
         <w:contextualSpacing/>
       </w:pPr>
       <w:r>
-        <w:t>I can understand the need for a MapReduce function when doing large menial tasks.</w:t>
+        <w:t xml:space="preserve">I can understand the need for a </w:t>
+      </w:r>
+      <w:proofErr w:type="spellStart"/>
+      <w:r>
+        <w:t>MapReduce</w:t>
+      </w:r>
+      <w:proofErr w:type="spellEnd"/>
+      <w:r>
+        <w:t xml:space="preserve"> function when doing large menial tasks.</w:t>
       </w:r>
     </w:p>
     <w:p>
@@ -250,7 +324,15 @@
         <w:contextualSpacing/>
       </w:pPr>
       <w:r>
-        <w:t>I can see how a computer might use MapReduce in order to count specific words from a large section of text.</w:t>
+        <w:t xml:space="preserve">I can see how a computer might use </w:t>
+      </w:r>
+      <w:proofErr w:type="spellStart"/>
+      <w:r>
+        <w:t>MapReduce</w:t>
+      </w:r>
+      <w:proofErr w:type="spellEnd"/>
+      <w:r>
+        <w:t xml:space="preserve"> in order to count specific words from a large section of text.</w:t>
       </w:r>
     </w:p>
     <w:p/>
@@ -316,16 +398,20 @@
         <w:ind w:hanging="360"/>
       </w:pPr>
       <w:r>
-        <w:t xml:space="preserve">Print out the tally board </w:t>
-      </w:r>
-      <w:r>
-        <w:t xml:space="preserve">from tallyBoard.docx </w:t>
-      </w:r>
-      <w:r>
-        <w:t xml:space="preserve">for every member of the class, each member should have their own board to note down any </w:t>
-      </w:r>
-      <w:r>
-        <w:t xml:space="preserve">of the words they find. </w:t>
+        <w:t>Print out the tally board, one for every pair of the class, and then another time for every four in the class for the second round of counting.</w:t>
+      </w:r>
+    </w:p>
+    <w:p>
+      <w:pPr>
+        <w:pStyle w:val="ListParagraph"/>
+        <w:numPr>
+          <w:ilvl w:val="0"/>
+          <w:numId w:val="1"/>
+        </w:numPr>
+        <w:ind w:hanging="360"/>
+      </w:pPr>
+      <w:r>
+        <w:t>Make sure each group has a show me board and pens, and a timer of sorts.</w:t>
       </w:r>
     </w:p>
     <w:p>
@@ -379,7 +465,16 @@
         <w:t>Split the</w:t>
       </w:r>
       <w:r>
-        <w:t xml:space="preserve"> class up into groups of three, if there are any students left over just add them to a group or have them work in a two.</w:t>
+        <w:t xml:space="preserve"> class up into </w:t>
+      </w:r>
+      <w:r>
+        <w:t>pairs</w:t>
+      </w:r>
+      <w:r>
+        <w:t xml:space="preserve">, if there are any students left over just add them to a </w:t>
+      </w:r>
+      <w:r>
+        <w:t>pair.</w:t>
       </w:r>
     </w:p>
     <w:p>
@@ -392,7 +487,22 @@
         <w:contextualSpacing/>
       </w:pPr>
       <w:r>
-        <w:t xml:space="preserve">Outline to the students that you are going to be studying an important computing concept called MapReduce. It allows you to break up huge tasks into smaller more manageable ones in order to be completed quicker. </w:t>
+        <w:t xml:space="preserve">Outline to the students that you are going to be studying an important computing concept called </w:t>
+      </w:r>
+      <w:proofErr w:type="spellStart"/>
+      <w:r>
+        <w:t>MapReduce</w:t>
+      </w:r>
+      <w:proofErr w:type="spellEnd"/>
+      <w:r>
+        <w:t>. It allows you to break up huge tasks into smaller more manageable ones in order to be completed q</w:t>
+      </w:r>
+      <w:r>
+        <w:t xml:space="preserve">uicker, and that it is very helpful in </w:t>
+      </w:r>
+      <w:r>
+        <w:lastRenderedPageBreak/>
+        <w:t xml:space="preserve">looking at how Google manages to search for the result you’re looking for in a very fast time. </w:t>
       </w:r>
     </w:p>
     <w:p>
@@ -405,7 +515,6 @@
         <w:contextualSpacing/>
       </w:pPr>
       <w:r>
-        <w:lastRenderedPageBreak/>
         <w:t xml:space="preserve">Say that each group has a section from a chapter of </w:t>
       </w:r>
       <w:r>
@@ -431,13 +540,61 @@
         <w:contextualSpacing/>
       </w:pPr>
       <w:r>
-        <w:t>Say that a really slow and bad way of counting would to have one person go through the entire story and pick out the individual words and count them by themselves, perhaps go through this on the board yourself by picking out a helper from the class in order to demonstrate this fact</w:t>
-      </w:r>
-      <w:r>
-        <w:t xml:space="preserve"> if you have time</w:t>
-      </w:r>
-      <w:r>
-        <w:t>.</w:t>
+        <w:t>Say that a really slow and bad way of counting would to have one person go through the entire story and pick out the individual words and count them by themselves</w:t>
+      </w:r>
+      <w:r>
+        <w:t xml:space="preserve">. </w:t>
+      </w:r>
+    </w:p>
+    <w:p>
+      <w:pPr>
+        <w:numPr>
+          <w:ilvl w:val="1"/>
+          <w:numId w:val="4"/>
+        </w:numPr>
+        <w:contextualSpacing/>
+      </w:pPr>
+      <w:r>
+        <w:t xml:space="preserve">Get the pair to identify one to be a timer, and one to be the counter. </w:t>
+      </w:r>
+    </w:p>
+    <w:p>
+      <w:pPr>
+        <w:numPr>
+          <w:ilvl w:val="1"/>
+          <w:numId w:val="4"/>
+        </w:numPr>
+        <w:contextualSpacing/>
+      </w:pPr>
+      <w:r>
+        <w:t>If the children know about tally marks, outline that they should use their board on the desk to tally up each time they find the word in the story.</w:t>
+      </w:r>
+    </w:p>
+    <w:p>
+      <w:pPr>
+        <w:numPr>
+          <w:ilvl w:val="1"/>
+          <w:numId w:val="4"/>
+        </w:numPr>
+        <w:contextualSpacing/>
+      </w:pPr>
+      <w:r>
+        <w:t xml:space="preserve">Ask the counter to go through their page, and count how many times the words appear, the timer should write down the </w:t>
+      </w:r>
+      <w:r>
+        <w:t>time taken</w:t>
+      </w:r>
+      <w:r>
+        <w:t xml:space="preserve"> on the show me board and</w:t>
+      </w:r>
+      <w:r>
+        <w:t xml:space="preserve"> hold it up when they are done, for the teacher to note down times on the board.</w:t>
+      </w:r>
+      <w:r>
+        <w:t xml:space="preserve"> Keep all the times from this round on one side of the board, perhaps under a table </w:t>
+      </w:r>
+      <w:r>
+        <w:t xml:space="preserve">heading of ‘pairs’. </w:t>
       </w:r>
     </w:p>
     <w:p>
@@ -462,7 +619,28 @@
         <w:t>tasks</w:t>
       </w:r>
       <w:r>
-        <w:t xml:space="preserve"> to solve it more quickly. Say that each member of the team is going to look in their paragraph section of the story, and count up the word total. </w:t>
+        <w:t xml:space="preserve"> to solve it more quickly. </w:t>
+      </w:r>
+      <w:r>
+        <w:t xml:space="preserve">Put each pair with another pair, and ask them to allocate </w:t>
+      </w:r>
+      <w:r>
+        <w:t>one person to be the timer, three to be counters</w:t>
+      </w:r>
+      <w:r>
+        <w:t>:</w:t>
+      </w:r>
+    </w:p>
+    <w:p>
+      <w:pPr>
+        <w:numPr>
+          <w:ilvl w:val="1"/>
+          <w:numId w:val="4"/>
+        </w:numPr>
+        <w:contextualSpacing/>
+      </w:pPr>
+      <w:r>
+        <w:t>It might be best to allocate pairs who have similar reading levels together, to avoid some students who are faster/slower readers changing the results.</w:t>
       </w:r>
     </w:p>
     <w:p>
@@ -475,10 +653,34 @@
         <w:contextualSpacing/>
       </w:pPr>
       <w:r>
-        <w:t xml:space="preserve">Give each group a section of the story and ask that they cut alone the dotted lines, each member of the group getting a third of the A4 page. Outline that they will have to each individually count the number of time each word appears. </w:t>
-      </w:r>
-      <w:r>
-        <w:t>Make sure each student has a section from their page and their own tally board.</w:t>
+        <w:t>Ask</w:t>
+      </w:r>
+      <w:r>
+        <w:t xml:space="preserve"> that they cut along</w:t>
+      </w:r>
+      <w:r>
+        <w:t xml:space="preserve"> the dotted lines, each member of the </w:t>
+      </w:r>
+      <w:r>
+        <w:t>‘counters’</w:t>
+      </w:r>
+      <w:r>
+        <w:t xml:space="preserve"> getting a third of the A4 page. Outline that they will have to each individually count the number of time each word appears</w:t>
+      </w:r>
+      <w:r>
+        <w:t>, and put the tally in the shared tally board</w:t>
+      </w:r>
+      <w:r>
+        <w:t xml:space="preserve">. </w:t>
+      </w:r>
+      <w:r>
+        <w:t xml:space="preserve">Make sure each student has a section from their page and </w:t>
+      </w:r>
+      <w:r>
+        <w:t>that the three has one shared tally board</w:t>
+      </w:r>
+      <w:r>
+        <w:t xml:space="preserve">. </w:t>
       </w:r>
     </w:p>
     <w:p>
@@ -491,13 +693,18 @@
         <w:contextualSpacing/>
       </w:pPr>
       <w:r>
-        <w:t>If the children know about tally marks, outline that they should use the</w:t>
-      </w:r>
-      <w:r>
-        <w:t>ir board on the</w:t>
-      </w:r>
-      <w:r>
-        <w:t xml:space="preserve"> desk to tally up each time they find the word in the story. Explain that this is called ‘Mapping’ and that this is the computer counting each time the word appears individually.</w:t>
+        <w:t xml:space="preserve">Again, use </w:t>
+      </w:r>
+      <w:proofErr w:type="spellStart"/>
+      <w:r>
+        <w:t>showme</w:t>
+      </w:r>
+      <w:proofErr w:type="spellEnd"/>
+      <w:r>
+        <w:t xml:space="preserve"> boards to get how long it took them, and also the count from the results. </w:t>
+      </w:r>
+      <w:r>
+        <w:t xml:space="preserve">Keep a count on the board from each group, with a ‘total’ underneath. </w:t>
       </w:r>
     </w:p>
     <w:p>
@@ -510,7 +717,22 @@
         <w:contextualSpacing/>
       </w:pPr>
       <w:r>
-        <w:t>Leave them for about 5 minutes to count up each word, and then gather their attention again at the end.</w:t>
+        <w:t xml:space="preserve">Explain that </w:t>
+      </w:r>
+      <w:r>
+        <w:t xml:space="preserve">the process of splitting up and counting </w:t>
+      </w:r>
+      <w:r>
+        <w:t>is called ‘Mapping’ and that this is the computer counting each time the word appears individually.</w:t>
+      </w:r>
+      <w:r>
+        <w:t xml:space="preserve"> </w:t>
+      </w:r>
+      <w:r>
+        <w:t>Explain that reporting back to the teacher</w:t>
+      </w:r>
+      <w:r>
+        <w:t xml:space="preserve"> is ‘reducing’ - putting back together the split up totals each section has.</w:t>
       </w:r>
     </w:p>
     <w:p>
@@ -523,23 +745,48 @@
         <w:contextualSpacing/>
       </w:pPr>
       <w:r>
-        <w:t>Ask each group individually to say how many times they found each word in their section. Even add a little bit more interactivity into it by getting them to come up to the board to put their totals in - like a race. Keep a count on the board from each group, with a ‘total’ underneath. Explain that this is ‘reducing’ - putting back together the split up totals each section has.</w:t>
-      </w:r>
-    </w:p>
-    <w:p>
-      <w:pPr>
-        <w:numPr>
-          <w:ilvl w:val="0"/>
-          <w:numId w:val="4"/>
-        </w:numPr>
-        <w:ind w:hanging="360"/>
-        <w:contextualSpacing/>
-      </w:pPr>
-      <w:r>
-        <w:t>Once each group has reported back, add up the total at the bottom and explain that you have counted up how many times each word has individually appeared in the story - and that it was much much quicker than one person standing alone and counting up individually how</w:t>
-      </w:r>
-      <w:r>
-        <w:t xml:space="preserve"> many times each word appeared, and this is how MapReduce works.</w:t>
+        <w:t xml:space="preserve">Once each group has reported back, add up the total at the bottom and explain that you have counted up how many times each word has individually appeared in the story </w:t>
+      </w:r>
+      <w:r>
+        <w:t>–</w:t>
+      </w:r>
+      <w:r>
+        <w:t xml:space="preserve"> and</w:t>
+      </w:r>
+      <w:r>
+        <w:t xml:space="preserve"> </w:t>
+      </w:r>
+      <w:r>
+        <w:t>show</w:t>
+      </w:r>
+      <w:r>
+        <w:t xml:space="preserve"> </w:t>
+      </w:r>
+      <w:r>
+        <w:t xml:space="preserve">(hopefully working by comparing the times) </w:t>
+      </w:r>
+      <w:r>
+        <w:t>that it was mu</w:t>
+      </w:r>
+      <w:r>
+        <w:t>ch much quicker than one person counting up each occurrence of the</w:t>
+      </w:r>
+      <w:r>
+        <w:t xml:space="preserve"> word </w:t>
+      </w:r>
+      <w:r>
+        <w:t>themselves</w:t>
+      </w:r>
+      <w:r>
+        <w:t xml:space="preserve">, and this is how </w:t>
+      </w:r>
+      <w:proofErr w:type="spellStart"/>
+      <w:r>
+        <w:t>MapReduce</w:t>
+      </w:r>
+      <w:proofErr w:type="spellEnd"/>
+      <w:r>
+        <w:t xml:space="preserve"> works.</w:t>
       </w:r>
       <w:bookmarkStart w:id="0" w:name="_GoBack"/>
       <w:bookmarkEnd w:id="0"/>

</xml_diff>